<commit_message>
add node and framework
</commit_message>
<xml_diff>
--- a/IOE-WhitePaper-zh_TW.docx
+++ b/IOE-WhitePaper-zh_TW.docx
@@ -183,7 +183,7 @@
           <w:r>
             <w:fldChar w:fldCharType="separate"/>
           </w:r>
-          <w:hyperlink w:anchor="_Toc535271140" w:history="1">
+          <w:hyperlink w:anchor="_Toc535421626" w:history="1">
             <w:r>
               <w:rPr>
                 <w:rStyle w:val="aa"/>
@@ -211,7 +211,7 @@
                 <w:noProof/>
                 <w:webHidden/>
               </w:rPr>
-              <w:instrText xml:space="preserve"> PAGEREF _Toc535271140 \h </w:instrText>
+              <w:instrText xml:space="preserve"> PAGEREF _Toc535421626 \h </w:instrText>
             </w:r>
             <w:r>
               <w:rPr>
@@ -254,7 +254,7 @@
               <w:sz w:val="24"/>
             </w:rPr>
           </w:pPr>
-          <w:hyperlink w:anchor="_Toc535271141" w:history="1">
+          <w:hyperlink w:anchor="_Toc535421627" w:history="1">
             <w:r>
               <w:rPr>
                 <w:rStyle w:val="aa"/>
@@ -282,7 +282,7 @@
                 <w:noProof/>
                 <w:webHidden/>
               </w:rPr>
-              <w:instrText xml:space="preserve"> PAGEREF _Toc535271141 \h </w:instrText>
+              <w:instrText xml:space="preserve"> PAGEREF _Toc535421627 \h </w:instrText>
             </w:r>
             <w:r>
               <w:rPr>
@@ -325,7 +325,7 @@
               <w:sz w:val="24"/>
             </w:rPr>
           </w:pPr>
-          <w:hyperlink w:anchor="_Toc535271142" w:history="1">
+          <w:hyperlink w:anchor="_Toc535421628" w:history="1">
             <w:r>
               <w:rPr>
                 <w:rStyle w:val="aa"/>
@@ -353,13 +353,7 @@
                 <w:noProof/>
                 <w:webHidden/>
               </w:rPr>
-              <w:instrText xml:space="preserve"> PAGEREF _Toc535271142 \h </w:instrText>
-            </w:r>
-            <w:r>
-              <w:rPr>
-                <w:noProof/>
-                <w:webHidden/>
-              </w:rPr>
+              <w:instrText xml:space="preserve"> PAGEREF _Toc535421628 \h </w:instrText>
             </w:r>
             <w:r>
               <w:rPr>
@@ -370,10 +364,33 @@
             </w:r>
             <w:r>
               <w:rPr>
-                <w:noProof/>
-                <w:webHidden/>
-              </w:rPr>
-              <w:t>8</w:t>
+                <w:rFonts w:hint="eastAsia"/>
+                <w:b/>
+                <w:bCs/>
+                <w:noProof/>
+                <w:webHidden/>
+              </w:rPr>
+              <w:t>錯誤</w:t>
+            </w:r>
+            <w:r>
+              <w:rPr>
+                <w:rFonts w:hint="eastAsia"/>
+                <w:b/>
+                <w:bCs/>
+                <w:noProof/>
+                <w:webHidden/>
+              </w:rPr>
+              <w:t xml:space="preserve">! </w:t>
+            </w:r>
+            <w:r>
+              <w:rPr>
+                <w:rFonts w:hint="eastAsia"/>
+                <w:b/>
+                <w:bCs/>
+                <w:noProof/>
+                <w:webHidden/>
+              </w:rPr>
+              <w:t>尚未定義書籤。</w:t>
             </w:r>
             <w:r>
               <w:rPr>
@@ -396,7 +413,7 @@
               <w:sz w:val="24"/>
             </w:rPr>
           </w:pPr>
-          <w:hyperlink w:anchor="_Toc535271143" w:history="1">
+          <w:hyperlink w:anchor="_Toc535421629" w:history="1">
             <w:r>
               <w:rPr>
                 <w:rStyle w:val="aa"/>
@@ -431,7 +448,7 @@
                 <w:noProof/>
                 <w:webHidden/>
               </w:rPr>
-              <w:instrText xml:space="preserve"> PAGEREF _Toc535271143 \h </w:instrText>
+              <w:instrText xml:space="preserve"> PAGEREF _Toc535421629 \h </w:instrText>
             </w:r>
             <w:r>
               <w:rPr>
@@ -474,7 +491,7 @@
               <w:sz w:val="24"/>
             </w:rPr>
           </w:pPr>
-          <w:hyperlink w:anchor="_Toc535271144" w:history="1">
+          <w:hyperlink w:anchor="_Toc535421630" w:history="1">
             <w:r>
               <w:rPr>
                 <w:rStyle w:val="aa"/>
@@ -501,7 +518,7 @@
                 <w:noProof/>
                 <w:webHidden/>
               </w:rPr>
-              <w:instrText xml:space="preserve"> PAGEREF _Toc535271144 \h </w:instrText>
+              <w:instrText xml:space="preserve"> PAGEREF _Toc535421630 \h </w:instrText>
             </w:r>
             <w:r>
               <w:rPr>
@@ -521,7 +538,7 @@
                 <w:noProof/>
                 <w:webHidden/>
               </w:rPr>
-              <w:t>9</w:t>
+              <w:t>10</w:t>
             </w:r>
             <w:r>
               <w:rPr>
@@ -544,7 +561,7 @@
               <w:sz w:val="24"/>
             </w:rPr>
           </w:pPr>
-          <w:hyperlink w:anchor="_Toc535271145" w:history="1">
+          <w:hyperlink w:anchor="_Toc535421631" w:history="1">
             <w:r>
               <w:rPr>
                 <w:rStyle w:val="aa"/>
@@ -571,7 +588,7 @@
                 <w:noProof/>
                 <w:webHidden/>
               </w:rPr>
-              <w:instrText xml:space="preserve"> PAGEREF _Toc535271145 \h </w:instrText>
+              <w:instrText xml:space="preserve"> PAGEREF _Toc535421631 \h </w:instrText>
             </w:r>
             <w:r>
               <w:rPr>
@@ -591,7 +608,7 @@
                 <w:noProof/>
                 <w:webHidden/>
               </w:rPr>
-              <w:t>9</w:t>
+              <w:t>10</w:t>
             </w:r>
             <w:r>
               <w:rPr>
@@ -614,7 +631,7 @@
               <w:sz w:val="24"/>
             </w:rPr>
           </w:pPr>
-          <w:hyperlink w:anchor="_Toc535271146" w:history="1">
+          <w:hyperlink w:anchor="_Toc535421632" w:history="1">
             <w:r>
               <w:rPr>
                 <w:rStyle w:val="aa"/>
@@ -641,7 +658,7 @@
                 <w:noProof/>
                 <w:webHidden/>
               </w:rPr>
-              <w:instrText xml:space="preserve"> PAGEREF _Toc535271146 \h </w:instrText>
+              <w:instrText xml:space="preserve"> PAGEREF _Toc535421632 \h </w:instrText>
             </w:r>
             <w:r>
               <w:rPr>
@@ -661,7 +678,7 @@
                 <w:noProof/>
                 <w:webHidden/>
               </w:rPr>
-              <w:t>9</w:t>
+              <w:t>10</w:t>
             </w:r>
             <w:r>
               <w:rPr>
@@ -684,7 +701,7 @@
               <w:sz w:val="24"/>
             </w:rPr>
           </w:pPr>
-          <w:hyperlink w:anchor="_Toc535271147" w:history="1">
+          <w:hyperlink w:anchor="_Toc535421633" w:history="1">
             <w:r>
               <w:rPr>
                 <w:rStyle w:val="aa"/>
@@ -711,7 +728,7 @@
                 <w:noProof/>
                 <w:webHidden/>
               </w:rPr>
-              <w:instrText xml:space="preserve"> PAGEREF _Toc535271147 \h </w:instrText>
+              <w:instrText xml:space="preserve"> PAGEREF _Toc535421633 \h </w:instrText>
             </w:r>
             <w:r>
               <w:rPr>
@@ -731,7 +748,7 @@
                 <w:noProof/>
                 <w:webHidden/>
               </w:rPr>
-              <w:t>9</w:t>
+              <w:t>10</w:t>
             </w:r>
             <w:r>
               <w:rPr>
@@ -754,7 +771,7 @@
               <w:sz w:val="24"/>
             </w:rPr>
           </w:pPr>
-          <w:hyperlink w:anchor="_Toc535271148" w:history="1">
+          <w:hyperlink w:anchor="_Toc535421634" w:history="1">
             <w:r>
               <w:rPr>
                 <w:rStyle w:val="aa"/>
@@ -804,7 +821,7 @@
                 <w:noProof/>
                 <w:webHidden/>
               </w:rPr>
-              <w:instrText xml:space="preserve"> PAGEREF _Toc535271148 \h </w:instrText>
+              <w:instrText xml:space="preserve"> PAGEREF _Toc535421634 \h </w:instrText>
             </w:r>
             <w:r>
               <w:rPr>
@@ -824,7 +841,7 @@
                 <w:noProof/>
                 <w:webHidden/>
               </w:rPr>
-              <w:t>10</w:t>
+              <w:t>12</w:t>
             </w:r>
             <w:r>
               <w:rPr>
@@ -847,7 +864,7 @@
               <w:sz w:val="24"/>
             </w:rPr>
           </w:pPr>
-          <w:hyperlink w:anchor="_Toc535271149" w:history="1">
+          <w:hyperlink w:anchor="_Toc535421635" w:history="1">
             <w:r>
               <w:rPr>
                 <w:rStyle w:val="aa"/>
@@ -875,7 +892,7 @@
                 <w:noProof/>
                 <w:webHidden/>
               </w:rPr>
-              <w:instrText xml:space="preserve"> PAGEREF _Toc535271149 \h </w:instrText>
+              <w:instrText xml:space="preserve"> PAGEREF _Toc535421635 \h </w:instrText>
             </w:r>
             <w:r>
               <w:rPr>
@@ -895,7 +912,7 @@
                 <w:noProof/>
                 <w:webHidden/>
               </w:rPr>
-              <w:t>10</w:t>
+              <w:t>12</w:t>
             </w:r>
             <w:r>
               <w:rPr>
@@ -918,7 +935,7 @@
               <w:sz w:val="24"/>
             </w:rPr>
           </w:pPr>
-          <w:hyperlink w:anchor="_Toc535271150" w:history="1">
+          <w:hyperlink w:anchor="_Toc535421636" w:history="1">
             <w:r>
               <w:rPr>
                 <w:rStyle w:val="aa"/>
@@ -953,7 +970,7 @@
                 <w:noProof/>
                 <w:webHidden/>
               </w:rPr>
-              <w:instrText xml:space="preserve"> PAGEREF _Toc535271150 \h </w:instrText>
+              <w:instrText xml:space="preserve"> PAGEREF _Toc535421636 \h </w:instrText>
             </w:r>
             <w:r>
               <w:rPr>
@@ -973,7 +990,7 @@
                 <w:noProof/>
                 <w:webHidden/>
               </w:rPr>
-              <w:t>11</w:t>
+              <w:t>13</w:t>
             </w:r>
             <w:r>
               <w:rPr>
@@ -996,7 +1013,7 @@
               <w:sz w:val="24"/>
             </w:rPr>
           </w:pPr>
-          <w:hyperlink w:anchor="_Toc535271151" w:history="1">
+          <w:hyperlink w:anchor="_Toc535421637" w:history="1">
             <w:r>
               <w:rPr>
                 <w:rStyle w:val="aa"/>
@@ -1024,7 +1041,7 @@
                 <w:noProof/>
                 <w:webHidden/>
               </w:rPr>
-              <w:instrText xml:space="preserve"> PAGEREF _Toc535271151 \h </w:instrText>
+              <w:instrText xml:space="preserve"> PAGEREF _Toc535421637 \h </w:instrText>
             </w:r>
             <w:r>
               <w:rPr>
@@ -1044,7 +1061,7 @@
                 <w:noProof/>
                 <w:webHidden/>
               </w:rPr>
-              <w:t>12</w:t>
+              <w:t>14</w:t>
             </w:r>
             <w:r>
               <w:rPr>
@@ -1067,7 +1084,7 @@
               <w:sz w:val="24"/>
             </w:rPr>
           </w:pPr>
-          <w:hyperlink w:anchor="_Toc535271152" w:history="1">
+          <w:hyperlink w:anchor="_Toc535421638" w:history="1">
             <w:r>
               <w:rPr>
                 <w:rStyle w:val="aa"/>
@@ -1095,7 +1112,7 @@
                 <w:noProof/>
                 <w:webHidden/>
               </w:rPr>
-              <w:instrText xml:space="preserve"> PAGEREF _Toc535271152 \h </w:instrText>
+              <w:instrText xml:space="preserve"> PAGEREF _Toc535421638 \h </w:instrText>
             </w:r>
             <w:r>
               <w:rPr>
@@ -1115,7 +1132,7 @@
                 <w:noProof/>
                 <w:webHidden/>
               </w:rPr>
-              <w:t>12</w:t>
+              <w:t>14</w:t>
             </w:r>
             <w:r>
               <w:rPr>
@@ -1138,7 +1155,7 @@
               <w:sz w:val="24"/>
             </w:rPr>
           </w:pPr>
-          <w:hyperlink w:anchor="_Toc535271153" w:history="1">
+          <w:hyperlink w:anchor="_Toc535421639" w:history="1">
             <w:r>
               <w:rPr>
                 <w:rStyle w:val="aa"/>
@@ -1166,7 +1183,7 @@
                 <w:noProof/>
                 <w:webHidden/>
               </w:rPr>
-              <w:instrText xml:space="preserve"> PAGEREF _Toc535271153 \h </w:instrText>
+              <w:instrText xml:space="preserve"> PAGEREF _Toc535421639 \h </w:instrText>
             </w:r>
             <w:r>
               <w:rPr>
@@ -1186,7 +1203,7 @@
                 <w:noProof/>
                 <w:webHidden/>
               </w:rPr>
-              <w:t>12</w:t>
+              <w:t>14</w:t>
             </w:r>
             <w:r>
               <w:rPr>
@@ -1209,7 +1226,7 @@
               <w:sz w:val="24"/>
             </w:rPr>
           </w:pPr>
-          <w:hyperlink w:anchor="_Toc535271154" w:history="1">
+          <w:hyperlink w:anchor="_Toc535421640" w:history="1">
             <w:r>
               <w:rPr>
                 <w:rStyle w:val="aa"/>
@@ -1238,7 +1255,7 @@
                 <w:noProof/>
                 <w:webHidden/>
               </w:rPr>
-              <w:instrText xml:space="preserve"> PAGEREF _Toc535271154 \h </w:instrText>
+              <w:instrText xml:space="preserve"> PAGEREF _Toc535421640 \h </w:instrText>
             </w:r>
             <w:r>
               <w:rPr>
@@ -1258,7 +1275,7 @@
                 <w:noProof/>
                 <w:webHidden/>
               </w:rPr>
-              <w:t>13</w:t>
+              <w:t>16</w:t>
             </w:r>
             <w:r>
               <w:rPr>
@@ -1298,7 +1315,7 @@
       <w:pPr>
         <w:pStyle w:val="1"/>
       </w:pPr>
-      <w:bookmarkStart w:id="0" w:name="_Toc535271140"/>
+      <w:bookmarkStart w:id="0" w:name="_Toc535421626"/>
       <w:r>
         <w:lastRenderedPageBreak/>
         <w:t>摘要</w:t>
@@ -1707,7 +1724,7 @@
       <w:pPr>
         <w:pStyle w:val="1"/>
       </w:pPr>
-      <w:bookmarkStart w:id="1" w:name="_Toc535271141"/>
+      <w:bookmarkStart w:id="1" w:name="_Toc535421627"/>
       <w:r>
         <w:lastRenderedPageBreak/>
         <w:t>簡介</w:t>
@@ -2662,7 +2679,7 @@
     <w:p>
       <w:pPr>
         <w:rPr>
-          <w:rFonts w:asciiTheme="minorEastAsia" w:hAnsiTheme="minorEastAsia" w:hint="eastAsia"/>
+          <w:rFonts w:asciiTheme="minorEastAsia" w:hAnsiTheme="minorEastAsia"/>
         </w:rPr>
       </w:pPr>
       <w:r>
@@ -2845,8 +2862,8 @@
         <w:pStyle w:val="ad"/>
         <w:jc w:val="center"/>
       </w:pPr>
-      <w:bookmarkStart w:id="3" w:name="_Ref535265385"/>
-      <w:bookmarkStart w:id="4" w:name="_Ref535265399"/>
+      <w:bookmarkStart w:id="3" w:name="_Ref535265399"/>
+      <w:bookmarkStart w:id="4" w:name="_Ref535265385"/>
       <w:r>
         <w:rPr>
           <w:rFonts w:hint="eastAsia"/>
@@ -2898,21 +2915,21 @@
       <w:r>
         <w:fldChar w:fldCharType="end"/>
       </w:r>
+      <w:bookmarkEnd w:id="3"/>
+      <w:r>
+        <w:rPr>
+          <w:rFonts w:hint="eastAsia"/>
+        </w:rPr>
+        <w:t xml:space="preserve"> </w:t>
+      </w:r>
+      <w:bookmarkStart w:id="5" w:name="_Ref535265395"/>
+      <w:r>
+        <w:rPr>
+          <w:rFonts w:hint="eastAsia"/>
+        </w:rPr>
+        <w:t>自由交易生態</w:t>
+      </w:r>
       <w:bookmarkEnd w:id="4"/>
-      <w:r>
-        <w:rPr>
-          <w:rFonts w:hint="eastAsia"/>
-        </w:rPr>
-        <w:t xml:space="preserve"> </w:t>
-      </w:r>
-      <w:bookmarkStart w:id="5" w:name="_Ref535265395"/>
-      <w:r>
-        <w:rPr>
-          <w:rFonts w:hint="eastAsia"/>
-        </w:rPr>
-        <w:t>自由交易生態</w:t>
-      </w:r>
-      <w:bookmarkEnd w:id="3"/>
       <w:bookmarkEnd w:id="5"/>
     </w:p>
     <w:p/>
@@ -3246,7 +3263,13 @@
         <w:rPr>
           <w:rFonts w:asciiTheme="minorEastAsia" w:hAnsiTheme="minorEastAsia" w:hint="eastAsia"/>
         </w:rPr>
-        <w:t xml:space="preserve"> 映像檔，只要用這特製運行的作業系統，就無法對該作業系統進行修改與調整，基本架構這樣就可以做到公正的後台，那麼玩家的虛擬物品的資訊可以透過(</w:t>
+        <w:t xml:space="preserve"> 映像檔，只要用這特製運行的作業系統，就無法對該作業系統進行修改與調整，基本架構這樣就可以做到公正的後台，那麼玩家的虛擬物品的資訊可以透過</w:t>
+      </w:r>
+      <w:r>
+        <w:rPr>
+          <w:rFonts w:asciiTheme="minorEastAsia" w:hAnsiTheme="minorEastAsia" w:hint="eastAsia"/>
+        </w:rPr>
+        <w:t>[</w:t>
       </w:r>
       <w:r>
         <w:rPr>
@@ -3299,7 +3322,13 @@
         <w:rPr>
           <w:rFonts w:asciiTheme="minorEastAsia" w:hAnsiTheme="minorEastAsia" w:hint="eastAsia"/>
         </w:rPr>
-        <w:t>)來記錄這些有價的資料，這就是本架構的基本設定</w:t>
+        <w:t>]</w:t>
+      </w:r>
+      <w:r>
+        <w:rPr>
+          <w:rFonts w:asciiTheme="minorEastAsia" w:hAnsiTheme="minorEastAsia" w:hint="eastAsia"/>
+        </w:rPr>
+        <w:t>來記錄這些有價的資料，這就是本架構的基本設定</w:t>
       </w:r>
       <w:r>
         <w:rPr>
@@ -3312,20 +3341,43 @@
       <w:pPr>
         <w:ind w:firstLine="480"/>
         <w:rPr>
+          <w:rFonts w:asciiTheme="minorEastAsia" w:hAnsiTheme="minorEastAsia"/>
+          <w:color w:val="FF0000"/>
+        </w:rPr>
+      </w:pPr>
+      <w:r>
+        <w:rPr>
           <w:rFonts w:asciiTheme="minorEastAsia" w:hAnsiTheme="minorEastAsia" w:hint="eastAsia"/>
-        </w:rPr>
-      </w:pPr>
-      <w:r>
+          <w:color w:val="FF0000"/>
+        </w:rPr>
+        <w:t>TODO交易所NODE</w:t>
+      </w:r>
+    </w:p>
+    <w:p>
+      <w:pPr>
+        <w:ind w:firstLine="480"/>
         <w:rPr>
           <w:rFonts w:asciiTheme="minorEastAsia" w:hAnsiTheme="minorEastAsia" w:hint="eastAsia"/>
         </w:rPr>
+      </w:pPr>
+      <w:r>
+        <w:rPr>
+          <w:rFonts w:asciiTheme="minorEastAsia" w:hAnsiTheme="minorEastAsia" w:hint="eastAsia"/>
+        </w:rPr>
         <w:t>那麼</w:t>
       </w:r>
       <w:r>
         <w:rPr>
           <w:rFonts w:asciiTheme="minorEastAsia" w:hAnsiTheme="minorEastAsia" w:hint="eastAsia"/>
         </w:rPr>
-        <w:t>虛擬物品交易需要一個有價的代幣,這個代幣就是本架構的(</w:t>
+        <w:t>虛擬物品交易需要一個有價的代幣,這個代幣就是本架構的</w:t>
+      </w:r>
+      <w:r>
+        <w:rPr>
+          <w:rFonts w:asciiTheme="minorEastAsia" w:hAnsiTheme="minorEastAsia" w:hint="eastAsia"/>
+        </w:rPr>
+        <w:lastRenderedPageBreak/>
+        <w:t>(</w:t>
       </w:r>
       <w:r>
         <w:rPr>
@@ -3524,20 +3576,441 @@
         <w:rPr>
           <w:rFonts w:asciiTheme="minorEastAsia" w:hAnsiTheme="minorEastAsia" w:hint="eastAsia"/>
         </w:rPr>
-        <w:t>的規範發行的</w:t>
+        <w:t>的規範發行的區塊練</w:t>
       </w:r>
       <w:r>
         <w:rPr>
           <w:rFonts w:asciiTheme="minorEastAsia" w:hAnsiTheme="minorEastAsia" w:hint="eastAsia"/>
         </w:rPr>
-        <w:lastRenderedPageBreak/>
-        <w:t>區塊練</w:t>
+        <w:t>代幣，現在市面上的也很多ERC20的代幣，但是並沒有實質的價值擔保</w:t>
       </w:r>
       <w:r>
         <w:rPr>
           <w:rFonts w:asciiTheme="minorEastAsia" w:hAnsiTheme="minorEastAsia" w:hint="eastAsia"/>
         </w:rPr>
-        <w:t>代幣，現在市面上的也很多ERC20的代幣，但是並沒有實質的價值擔保</w:t>
+        <w:t>，通常都會變為空氣幣</w:t>
+      </w:r>
+      <w:sdt>
+        <w:sdtPr>
+          <w:rPr>
+            <w:rFonts w:asciiTheme="minorEastAsia" w:hAnsiTheme="minorEastAsia" w:hint="eastAsia"/>
+          </w:rPr>
+          <w:id w:val="190808907"/>
+          <w:citation/>
+        </w:sdtPr>
+        <w:sdtContent>
+          <w:r>
+            <w:rPr>
+              <w:rFonts w:asciiTheme="minorEastAsia" w:hAnsiTheme="minorEastAsia"/>
+            </w:rPr>
+            <w:fldChar w:fldCharType="begin"/>
+          </w:r>
+          <w:r>
+            <w:rPr>
+              <w:rFonts w:asciiTheme="minorEastAsia" w:hAnsiTheme="minorEastAsia"/>
+            </w:rPr>
+            <w:instrText xml:space="preserve"> </w:instrText>
+          </w:r>
+          <w:r>
+            <w:rPr>
+              <w:rFonts w:asciiTheme="minorEastAsia" w:hAnsiTheme="minorEastAsia" w:hint="eastAsia"/>
+            </w:rPr>
+            <w:instrText>CITATION mba \l 1028</w:instrText>
+          </w:r>
+          <w:r>
+            <w:rPr>
+              <w:rFonts w:asciiTheme="minorEastAsia" w:hAnsiTheme="minorEastAsia"/>
+            </w:rPr>
+            <w:instrText xml:space="preserve"> </w:instrText>
+          </w:r>
+          <w:r>
+            <w:rPr>
+              <w:rFonts w:asciiTheme="minorEastAsia" w:hAnsiTheme="minorEastAsia"/>
+            </w:rPr>
+            <w:fldChar w:fldCharType="separate"/>
+          </w:r>
+          <w:r>
+            <w:rPr>
+              <w:rFonts w:asciiTheme="minorEastAsia" w:hAnsiTheme="minorEastAsia" w:hint="eastAsia"/>
+              <w:noProof/>
+            </w:rPr>
+            <w:t xml:space="preserve"> </w:t>
+          </w:r>
+          <w:r>
+            <w:rPr>
+              <w:rFonts w:asciiTheme="minorEastAsia" w:hAnsiTheme="minorEastAsia" w:hint="eastAsia"/>
+              <w:noProof/>
+            </w:rPr>
+            <w:t>(14)</w:t>
+          </w:r>
+          <w:r>
+            <w:rPr>
+              <w:rFonts w:asciiTheme="minorEastAsia" w:hAnsiTheme="minorEastAsia"/>
+            </w:rPr>
+            <w:fldChar w:fldCharType="end"/>
+          </w:r>
+        </w:sdtContent>
+      </w:sdt>
+      <w:r>
+        <w:rPr>
+          <w:rFonts w:asciiTheme="minorEastAsia" w:hAnsiTheme="minorEastAsia" w:hint="eastAsia"/>
+        </w:rPr>
+        <w:t>居多，</w:t>
+      </w:r>
+      <w:r>
+        <w:rPr>
+          <w:rFonts w:asciiTheme="minorEastAsia" w:hAnsiTheme="minorEastAsia" w:hint="eastAsia"/>
+        </w:rPr>
+        <w:t>而本團隊是透過Solidity智能和約</w:t>
+      </w:r>
+      <w:sdt>
+        <w:sdtPr>
+          <w:rPr>
+            <w:rFonts w:asciiTheme="minorEastAsia" w:hAnsiTheme="minorEastAsia" w:hint="eastAsia"/>
+          </w:rPr>
+          <w:id w:val="190808908"/>
+          <w:citation/>
+        </w:sdtPr>
+        <w:sdtContent>
+          <w:r>
+            <w:rPr>
+              <w:rFonts w:asciiTheme="minorEastAsia" w:hAnsiTheme="minorEastAsia"/>
+            </w:rPr>
+            <w:fldChar w:fldCharType="begin"/>
+          </w:r>
+          <w:r>
+            <w:rPr>
+              <w:rFonts w:asciiTheme="minorEastAsia" w:hAnsiTheme="minorEastAsia"/>
+            </w:rPr>
+            <w:instrText xml:space="preserve"> </w:instrText>
+          </w:r>
+          <w:r>
+            <w:rPr>
+              <w:rFonts w:asciiTheme="minorEastAsia" w:hAnsiTheme="minorEastAsia" w:hint="eastAsia"/>
+            </w:rPr>
+            <w:instrText>CITATION sol \l 1028</w:instrText>
+          </w:r>
+          <w:r>
+            <w:rPr>
+              <w:rFonts w:asciiTheme="minorEastAsia" w:hAnsiTheme="minorEastAsia"/>
+            </w:rPr>
+            <w:instrText xml:space="preserve"> </w:instrText>
+          </w:r>
+          <w:r>
+            <w:rPr>
+              <w:rFonts w:asciiTheme="minorEastAsia" w:hAnsiTheme="minorEastAsia"/>
+            </w:rPr>
+            <w:fldChar w:fldCharType="separate"/>
+          </w:r>
+          <w:r>
+            <w:rPr>
+              <w:rFonts w:asciiTheme="minorEastAsia" w:hAnsiTheme="minorEastAsia" w:hint="eastAsia"/>
+              <w:noProof/>
+            </w:rPr>
+            <w:t xml:space="preserve"> </w:t>
+          </w:r>
+          <w:r>
+            <w:rPr>
+              <w:rFonts w:asciiTheme="minorEastAsia" w:hAnsiTheme="minorEastAsia" w:hint="eastAsia"/>
+              <w:noProof/>
+            </w:rPr>
+            <w:t>(15)</w:t>
+          </w:r>
+          <w:r>
+            <w:rPr>
+              <w:rFonts w:asciiTheme="minorEastAsia" w:hAnsiTheme="minorEastAsia"/>
+            </w:rPr>
+            <w:fldChar w:fldCharType="end"/>
+          </w:r>
+        </w:sdtContent>
+      </w:sdt>
+      <w:r>
+        <w:rPr>
+          <w:rFonts w:asciiTheme="minorEastAsia" w:hAnsiTheme="minorEastAsia" w:hint="eastAsia"/>
+        </w:rPr>
+        <w:t>來實現透過ETH做為擔保與交換，那</w:t>
+      </w:r>
+      <w:r>
+        <w:rPr>
+          <w:rFonts w:asciiTheme="minorEastAsia" w:hAnsiTheme="minorEastAsia" w:hint="eastAsia"/>
+        </w:rPr>
+        <w:t>ETH中的</w:t>
+      </w:r>
+      <w:r>
+        <w:rPr>
+          <w:rFonts w:asciiTheme="minorEastAsia" w:hAnsiTheme="minorEastAsia"/>
+        </w:rPr>
+        <w:t>Ether</w:t>
+      </w:r>
+      <w:sdt>
+        <w:sdtPr>
+          <w:rPr>
+            <w:rFonts w:asciiTheme="minorEastAsia" w:hAnsiTheme="minorEastAsia"/>
+          </w:rPr>
+          <w:id w:val="190808909"/>
+          <w:citation/>
+        </w:sdtPr>
+        <w:sdtContent>
+          <w:r>
+            <w:rPr>
+              <w:rFonts w:asciiTheme="minorEastAsia" w:hAnsiTheme="minorEastAsia"/>
+            </w:rPr>
+            <w:fldChar w:fldCharType="begin"/>
+          </w:r>
+          <w:r>
+            <w:rPr>
+              <w:rFonts w:asciiTheme="minorEastAsia" w:hAnsiTheme="minorEastAsia"/>
+            </w:rPr>
+            <w:instrText xml:space="preserve"> </w:instrText>
+          </w:r>
+          <w:r>
+            <w:rPr>
+              <w:rFonts w:asciiTheme="minorEastAsia" w:hAnsiTheme="minorEastAsia" w:hint="eastAsia"/>
+            </w:rPr>
+            <w:instrText>CITATION Eth \l 1028</w:instrText>
+          </w:r>
+          <w:r>
+            <w:rPr>
+              <w:rFonts w:asciiTheme="minorEastAsia" w:hAnsiTheme="minorEastAsia"/>
+            </w:rPr>
+            <w:instrText xml:space="preserve"> </w:instrText>
+          </w:r>
+          <w:r>
+            <w:rPr>
+              <w:rFonts w:asciiTheme="minorEastAsia" w:hAnsiTheme="minorEastAsia"/>
+            </w:rPr>
+            <w:fldChar w:fldCharType="separate"/>
+          </w:r>
+          <w:r>
+            <w:rPr>
+              <w:rFonts w:asciiTheme="minorEastAsia" w:hAnsiTheme="minorEastAsia" w:hint="eastAsia"/>
+              <w:noProof/>
+            </w:rPr>
+            <w:t xml:space="preserve"> </w:t>
+          </w:r>
+          <w:r>
+            <w:rPr>
+              <w:rFonts w:asciiTheme="minorEastAsia" w:hAnsiTheme="minorEastAsia" w:hint="eastAsia"/>
+              <w:noProof/>
+            </w:rPr>
+            <w:t>(16)</w:t>
+          </w:r>
+          <w:r>
+            <w:rPr>
+              <w:rFonts w:asciiTheme="minorEastAsia" w:hAnsiTheme="minorEastAsia"/>
+            </w:rPr>
+            <w:fldChar w:fldCharType="end"/>
+          </w:r>
+        </w:sdtContent>
+      </w:sdt>
+      <w:r>
+        <w:rPr>
+          <w:rFonts w:asciiTheme="minorEastAsia" w:hAnsiTheme="minorEastAsia" w:hint="eastAsia"/>
+        </w:rPr>
+        <w:t>與IOE的匯率計算是透過方程式</w:t>
+      </w:r>
+      <m:oMath>
+        <m:r>
+          <w:rPr>
+            <w:rFonts w:ascii="Cambria Math" w:hAnsi="Cambria Math" w:hint="eastAsia"/>
+          </w:rPr>
+          <m:t>E</m:t>
+        </m:r>
+        <m:r>
+          <w:rPr>
+            <w:rFonts w:ascii="Cambria Math" w:hAnsi="Cambria Math"/>
+          </w:rPr>
+          <m:t>ther</m:t>
+        </m:r>
+        <m:r>
+          <w:rPr>
+            <w:rFonts w:ascii="Cambria Math" w:hAnsi="Cambria Math"/>
+          </w:rPr>
+          <m:t>=</m:t>
+        </m:r>
+        <m:f>
+          <m:fPr>
+            <m:type m:val="skw"/>
+            <m:ctrlPr>
+              <w:rPr>
+                <w:rFonts w:ascii="Cambria Math" w:hAnsi="Cambria Math"/>
+              </w:rPr>
+            </m:ctrlPr>
+          </m:fPr>
+          <m:num>
+            <m:r>
+              <w:rPr>
+                <w:rFonts w:ascii="Cambria Math" w:hAnsi="Cambria Math"/>
+              </w:rPr>
+              <m:t>(</m:t>
+            </m:r>
+            <m:r>
+              <w:rPr>
+                <w:rFonts w:ascii="Cambria Math" w:hAnsi="Cambria Math"/>
+              </w:rPr>
+              <m:t>12.24744871</m:t>
+            </m:r>
+            <m:sSup>
+              <m:sSupPr>
+                <m:ctrlPr>
+                  <w:rPr>
+                    <w:rFonts w:ascii="Cambria Math" w:hAnsi="Cambria Math"/>
+                  </w:rPr>
+                </m:ctrlPr>
+              </m:sSupPr>
+              <m:e>
+                <m:r>
+                  <w:rPr>
+                    <w:rFonts w:ascii="Cambria Math" w:hAnsi="Cambria Math"/>
+                  </w:rPr>
+                  <m:t>×IOE)</m:t>
+                </m:r>
+              </m:e>
+              <m:sup>
+                <m:r>
+                  <w:rPr>
+                    <w:rFonts w:ascii="Cambria Math" w:hAnsi="Cambria Math"/>
+                  </w:rPr>
+                  <m:t>2</m:t>
+                </m:r>
+              </m:sup>
+            </m:sSup>
+          </m:num>
+          <m:den>
+            <m:sSup>
+              <m:sSupPr>
+                <m:ctrlPr>
+                  <w:rPr>
+                    <w:rFonts w:ascii="Cambria Math" w:hAnsi="Cambria Math"/>
+                  </w:rPr>
+                </m:ctrlPr>
+              </m:sSupPr>
+              <m:e>
+                <m:r>
+                  <m:rPr>
+                    <m:sty m:val="p"/>
+                  </m:rPr>
+                  <w:rPr>
+                    <w:rFonts w:ascii="Cambria Math" w:hAnsi="Cambria Math"/>
+                  </w:rPr>
+                  <m:t>10</m:t>
+                </m:r>
+              </m:e>
+              <m:sup>
+                <m:r>
+                  <m:rPr>
+                    <m:sty m:val="p"/>
+                  </m:rPr>
+                  <w:rPr>
+                    <w:rFonts w:ascii="Cambria Math" w:hAnsi="Cambria Math"/>
+                  </w:rPr>
+                  <m:t>18</m:t>
+                </m:r>
+              </m:sup>
+            </m:sSup>
+          </m:den>
+        </m:f>
+      </m:oMath>
+      <w:r>
+        <w:rPr>
+          <w:rFonts w:asciiTheme="minorEastAsia" w:hAnsiTheme="minorEastAsia" w:hint="eastAsia"/>
+        </w:rPr>
+        <w:t>來做匯率計算的，透過這個匯率可以向智能合約做購買與販賣，由此可以知道當IOE購買越多其Eth的價錢也會變高，反之賣的越多價前就會下降，透過這種方式可以達到實質擔保，也可以透過</w:t>
+      </w:r>
+      <w:r>
+        <w:rPr>
+          <w:rFonts w:asciiTheme="minorEastAsia" w:hAnsiTheme="minorEastAsia" w:hint="eastAsia"/>
+        </w:rPr>
+        <w:t>合約</w:t>
+      </w:r>
+      <w:r>
+        <w:rPr>
+          <w:rFonts w:asciiTheme="minorEastAsia" w:hAnsiTheme="minorEastAsia" w:hint="eastAsia"/>
+        </w:rPr>
+        <w:t>交易來符合自由市場的供需與價錢的反應</w:t>
+      </w:r>
+      <w:sdt>
+        <w:sdtPr>
+          <w:rPr>
+            <w:rFonts w:asciiTheme="minorEastAsia" w:hAnsiTheme="minorEastAsia" w:hint="eastAsia"/>
+          </w:rPr>
+          <w:id w:val="190808910"/>
+          <w:citation/>
+        </w:sdtPr>
+        <w:sdtContent>
+          <w:r>
+            <w:rPr>
+              <w:rFonts w:asciiTheme="minorEastAsia" w:hAnsiTheme="minorEastAsia"/>
+            </w:rPr>
+            <w:fldChar w:fldCharType="begin"/>
+          </w:r>
+          <w:r>
+            <w:rPr>
+              <w:rFonts w:asciiTheme="minorEastAsia" w:hAnsiTheme="minorEastAsia"/>
+            </w:rPr>
+            <w:instrText xml:space="preserve"> </w:instrText>
+          </w:r>
+          <w:r>
+            <w:rPr>
+              <w:rFonts w:asciiTheme="minorEastAsia" w:hAnsiTheme="minorEastAsia" w:hint="eastAsia"/>
+            </w:rPr>
+            <w:instrText>CITATION Jos94 \l 1028</w:instrText>
+          </w:r>
+          <w:r>
+            <w:rPr>
+              <w:rFonts w:asciiTheme="minorEastAsia" w:hAnsiTheme="minorEastAsia"/>
+            </w:rPr>
+            <w:instrText xml:space="preserve"> </w:instrText>
+          </w:r>
+          <w:r>
+            <w:rPr>
+              <w:rFonts w:asciiTheme="minorEastAsia" w:hAnsiTheme="minorEastAsia"/>
+            </w:rPr>
+            <w:fldChar w:fldCharType="separate"/>
+          </w:r>
+          <w:r>
+            <w:rPr>
+              <w:rFonts w:asciiTheme="minorEastAsia" w:hAnsiTheme="minorEastAsia" w:hint="eastAsia"/>
+              <w:noProof/>
+            </w:rPr>
+            <w:t xml:space="preserve"> </w:t>
+          </w:r>
+          <w:r>
+            <w:rPr>
+              <w:rFonts w:asciiTheme="minorEastAsia" w:hAnsiTheme="minorEastAsia" w:hint="eastAsia"/>
+              <w:noProof/>
+            </w:rPr>
+            <w:t>(17)</w:t>
+          </w:r>
+          <w:r>
+            <w:rPr>
+              <w:rFonts w:asciiTheme="minorEastAsia" w:hAnsiTheme="minorEastAsia"/>
+            </w:rPr>
+            <w:fldChar w:fldCharType="end"/>
+          </w:r>
+        </w:sdtContent>
+      </w:sdt>
+      <w:r>
+        <w:rPr>
+          <w:rFonts w:asciiTheme="minorEastAsia" w:hAnsiTheme="minorEastAsia" w:hint="eastAsia"/>
+        </w:rPr>
+        <w:t>。</w:t>
+      </w:r>
+    </w:p>
+    <w:p>
+      <w:pPr>
+        <w:ind w:firstLine="480"/>
+        <w:rPr>
+          <w:rFonts w:asciiTheme="minorEastAsia" w:hAnsiTheme="minorEastAsia"/>
+          <w:color w:val="FF0000"/>
+        </w:rPr>
+      </w:pPr>
+      <w:r>
+        <w:rPr>
+          <w:rFonts w:asciiTheme="minorEastAsia" w:hAnsiTheme="minorEastAsia" w:hint="eastAsia"/>
+          <w:color w:val="FF0000"/>
+        </w:rPr>
+        <w:t>TODO我們要先找應用</w:t>
       </w:r>
     </w:p>
     <w:p>
@@ -3585,57 +4058,390 @@
     </w:p>
     <w:p>
       <w:pPr>
+        <w:widowControl/>
+      </w:pPr>
+      <w:r>
+        <w:br w:type="page"/>
+      </w:r>
+    </w:p>
+    <w:p>
+      <w:pPr>
         <w:pStyle w:val="1"/>
       </w:pPr>
-      <w:bookmarkStart w:id="6" w:name="_Toc535271142"/>
-      <w:r>
-        <w:rPr>
-          <w:rFonts w:hint="eastAsia"/>
-        </w:rPr>
-        <w:t>規範與架構</w:t>
+      <w:bookmarkStart w:id="6" w:name="_Toc535421629"/>
+      <w:r>
+        <w:rPr>
+          <w:rFonts w:hint="eastAsia"/>
+        </w:rPr>
+        <w:lastRenderedPageBreak/>
+        <w:t>系統</w:t>
+      </w:r>
+      <w:r>
+        <w:rPr>
+          <w:rFonts w:hint="eastAsia"/>
+        </w:rPr>
+        <w:t>架構</w:t>
+      </w:r>
+      <w:r>
+        <w:rPr>
+          <w:rFonts w:hint="eastAsia"/>
+        </w:rPr>
+        <w:t>與節點</w:t>
+      </w:r>
+      <w:r>
+        <w:rPr>
+          <w:rFonts w:hint="eastAsia"/>
+        </w:rPr>
+        <w:t>Node</w:t>
       </w:r>
       <w:bookmarkEnd w:id="6"/>
     </w:p>
-    <w:p/>
     <w:p>
       <w:pPr>
         <w:widowControl/>
-      </w:pPr>
-      <w:r>
-        <w:br w:type="page"/>
+        <w:ind w:firstLine="480"/>
+        <w:rPr>
+          <w:rFonts w:hint="eastAsia"/>
+        </w:rPr>
+      </w:pPr>
+      <w:r>
+        <w:rPr>
+          <w:rFonts w:hint="eastAsia"/>
+        </w:rPr>
+        <w:t>本系統的核心有兩個，第一把程式碼和</w:t>
+      </w:r>
+      <w:r>
+        <w:rPr>
+          <w:rFonts w:hint="eastAsia"/>
+        </w:rPr>
+        <w:t>應用所用到的架構可讓其他用戶檢視</w:t>
+      </w:r>
+      <w:r>
+        <w:rPr>
+          <w:rFonts w:hint="eastAsia"/>
+        </w:rPr>
+        <w:t>並且可以運行</w:t>
+      </w:r>
+      <w:r>
+        <w:rPr>
+          <w:rFonts w:hint="eastAsia"/>
+        </w:rPr>
+        <w:t>，第二能夠把有價或是敏感資訊放到去中心不能被串改的資料庫</w:t>
+      </w:r>
+      <w:r>
+        <w:rPr>
+          <w:rFonts w:hint="eastAsia"/>
+        </w:rPr>
+        <w:t>，</w:t>
+      </w:r>
+      <w:r>
+        <w:rPr>
+          <w:rFonts w:hint="eastAsia"/>
+        </w:rPr>
+        <w:t>所以系統架構設計如</w:t>
+      </w:r>
+      <w:r>
+        <w:rPr>
+          <w:rFonts w:hint="eastAsia"/>
+        </w:rPr>
+        <w:t>(</w:t>
+      </w:r>
+      <w:r>
+        <w:fldChar w:fldCharType="begin"/>
+      </w:r>
+      <w:r>
+        <w:instrText xml:space="preserve"> </w:instrText>
+      </w:r>
+      <w:r>
+        <w:rPr>
+          <w:rFonts w:hint="eastAsia"/>
+        </w:rPr>
+        <w:instrText>REF _Ref535438565 \h</w:instrText>
+      </w:r>
+      <w:r>
+        <w:instrText xml:space="preserve"> </w:instrText>
+      </w:r>
+      <w:r>
+        <w:fldChar w:fldCharType="separate"/>
+      </w:r>
+      <w:r>
+        <w:rPr>
+          <w:rFonts w:hint="eastAsia"/>
+        </w:rPr>
+        <w:t>圖表</w:t>
+      </w:r>
+      <w:r>
+        <w:rPr>
+          <w:rFonts w:hint="eastAsia"/>
+        </w:rPr>
+        <w:t xml:space="preserve"> </w:t>
+      </w:r>
+      <w:r>
+        <w:rPr>
+          <w:noProof/>
+        </w:rPr>
+        <w:t>3</w:t>
+      </w:r>
+      <w:r>
+        <w:fldChar w:fldCharType="end"/>
+      </w:r>
+      <w:r>
+        <w:rPr>
+          <w:rFonts w:hint="eastAsia"/>
+        </w:rPr>
+        <w:t>)</w:t>
+      </w:r>
+      <w:r>
+        <w:rPr>
+          <w:rFonts w:asciiTheme="minorEastAsia" w:hAnsiTheme="minorEastAsia" w:hint="eastAsia"/>
+        </w:rPr>
+        <w:t>。</w:t>
+      </w:r>
+      <w:r>
+        <w:rPr>
+          <w:rFonts w:hint="eastAsia"/>
+        </w:rPr>
+        <w:t xml:space="preserve"> </w:t>
+      </w:r>
+      <w:r>
+        <w:rPr>
+          <w:rFonts w:hint="eastAsia"/>
+        </w:rPr>
+        <w:t>當開發者</w:t>
       </w:r>
     </w:p>
     <w:p>
       <w:pPr>
-        <w:pStyle w:val="1"/>
-      </w:pPr>
-      <w:bookmarkStart w:id="7" w:name="_Toc535271143"/>
-      <w:r>
-        <w:rPr>
-          <w:rFonts w:hint="eastAsia"/>
-        </w:rPr>
-        <w:lastRenderedPageBreak/>
-        <w:t>節點</w:t>
-      </w:r>
-      <w:r>
-        <w:rPr>
-          <w:rFonts w:hint="eastAsia"/>
-        </w:rPr>
-        <w:t xml:space="preserve"> Node</w:t>
-      </w:r>
-      <w:bookmarkEnd w:id="7"/>
+        <w:widowControl/>
+        <w:rPr>
+          <w:rFonts w:hint="eastAsia"/>
+        </w:rPr>
+      </w:pPr>
     </w:p>
     <w:p>
       <w:pPr>
         <w:widowControl/>
+        <w:rPr>
+          <w:rFonts w:hint="eastAsia"/>
+        </w:rPr>
       </w:pPr>
     </w:p>
     <w:p>
       <w:pPr>
+        <w:widowControl/>
+        <w:rPr>
+          <w:rFonts w:hint="eastAsia"/>
+        </w:rPr>
+      </w:pPr>
+    </w:p>
+    <w:p>
+      <w:pPr>
+        <w:keepNext/>
+        <w:widowControl/>
+      </w:pPr>
+      <w:r>
+        <w:rPr>
+          <w:noProof/>
+        </w:rPr>
+        <w:drawing>
+          <wp:inline distT="0" distB="0" distL="0" distR="0">
+            <wp:extent cx="5274310" cy="3024621"/>
+            <wp:effectExtent l="19050" t="0" r="2540" b="0"/>
+            <wp:docPr id="10" name="圖片 10"/>
+            <wp:cNvGraphicFramePr>
+              <a:graphicFrameLocks xmlns:a="http://schemas.openxmlformats.org/drawingml/2006/main" noChangeAspect="1"/>
+            </wp:cNvGraphicFramePr>
+            <a:graphic xmlns:a="http://schemas.openxmlformats.org/drawingml/2006/main">
+              <a:graphicData uri="http://schemas.openxmlformats.org/drawingml/2006/picture">
+                <pic:pic xmlns:pic="http://schemas.openxmlformats.org/drawingml/2006/picture">
+                  <pic:nvPicPr>
+                    <pic:cNvPr id="0" name="Picture 10"/>
+                    <pic:cNvPicPr>
+                      <a:picLocks noChangeAspect="1" noChangeArrowheads="1"/>
+                    </pic:cNvPicPr>
+                  </pic:nvPicPr>
+                  <pic:blipFill>
+                    <a:blip r:embed="rId10"/>
+                    <a:srcRect/>
+                    <a:stretch>
+                      <a:fillRect/>
+                    </a:stretch>
+                  </pic:blipFill>
+                  <pic:spPr bwMode="auto">
+                    <a:xfrm>
+                      <a:off x="0" y="0"/>
+                      <a:ext cx="5274310" cy="3024621"/>
+                    </a:xfrm>
+                    <a:prstGeom prst="rect">
+                      <a:avLst/>
+                    </a:prstGeom>
+                    <a:noFill/>
+                    <a:ln w="9525">
+                      <a:noFill/>
+                      <a:miter lim="800000"/>
+                      <a:headEnd/>
+                      <a:tailEnd/>
+                    </a:ln>
+                  </pic:spPr>
+                </pic:pic>
+              </a:graphicData>
+            </a:graphic>
+          </wp:inline>
+        </w:drawing>
+      </w:r>
+    </w:p>
+    <w:p>
+      <w:pPr>
+        <w:pStyle w:val="ad"/>
+        <w:jc w:val="center"/>
+        <w:rPr>
+          <w:rFonts w:hint="eastAsia"/>
+        </w:rPr>
+      </w:pPr>
+      <w:bookmarkStart w:id="7" w:name="_Ref535438565"/>
+      <w:r>
+        <w:rPr>
+          <w:rFonts w:hint="eastAsia"/>
+        </w:rPr>
+        <w:t>圖表</w:t>
+      </w:r>
+      <w:r>
+        <w:rPr>
+          <w:rFonts w:hint="eastAsia"/>
+        </w:rPr>
+        <w:t xml:space="preserve"> </w:t>
+      </w:r>
+      <w:r>
+        <w:fldChar w:fldCharType="begin"/>
+      </w:r>
+      <w:r>
+        <w:instrText xml:space="preserve"> </w:instrText>
+      </w:r>
+      <w:r>
+        <w:rPr>
+          <w:rFonts w:hint="eastAsia"/>
+        </w:rPr>
+        <w:instrText xml:space="preserve">SEQ </w:instrText>
+      </w:r>
+      <w:r>
+        <w:rPr>
+          <w:rFonts w:hint="eastAsia"/>
+        </w:rPr>
+        <w:instrText>圖表</w:instrText>
+      </w:r>
+      <w:r>
+        <w:rPr>
+          <w:rFonts w:hint="eastAsia"/>
+        </w:rPr>
+        <w:instrText xml:space="preserve"> \* ARABIC</w:instrText>
+      </w:r>
+      <w:r>
+        <w:instrText xml:space="preserve"> </w:instrText>
+      </w:r>
+      <w:r>
+        <w:fldChar w:fldCharType="separate"/>
+      </w:r>
+      <w:r>
+        <w:rPr>
+          <w:noProof/>
+        </w:rPr>
+        <w:t>3</w:t>
+      </w:r>
+      <w:r>
+        <w:fldChar w:fldCharType="end"/>
+      </w:r>
+      <w:bookmarkEnd w:id="7"/>
+      <w:r>
+        <w:rPr>
+          <w:rFonts w:hint="eastAsia"/>
+        </w:rPr>
+        <w:t xml:space="preserve"> </w:t>
+      </w:r>
+      <w:r>
+        <w:rPr>
+          <w:rFonts w:hint="eastAsia"/>
+        </w:rPr>
+        <w:t>系統基本架構</w:t>
+      </w:r>
+    </w:p>
+    <w:p>
+      <w:pPr>
+        <w:widowControl/>
+        <w:rPr>
+          <w:rFonts w:hint="eastAsia"/>
+        </w:rPr>
+      </w:pPr>
+    </w:p>
+    <w:p>
+      <w:pPr>
+        <w:widowControl/>
+        <w:rPr>
+          <w:rFonts w:hint="eastAsia"/>
+        </w:rPr>
+      </w:pPr>
+      <w:r>
+        <w:rPr>
+          <w:rFonts w:hint="eastAsia"/>
+        </w:rPr>
+        <w:lastRenderedPageBreak/>
+        <w:drawing>
+          <wp:inline distT="0" distB="0" distL="0" distR="0">
+            <wp:extent cx="5274310" cy="3477681"/>
+            <wp:effectExtent l="19050" t="0" r="2540" b="0"/>
+            <wp:docPr id="5" name="圖片 4"/>
+            <wp:cNvGraphicFramePr>
+              <a:graphicFrameLocks xmlns:a="http://schemas.openxmlformats.org/drawingml/2006/main" noChangeAspect="1"/>
+            </wp:cNvGraphicFramePr>
+            <a:graphic xmlns:a="http://schemas.openxmlformats.org/drawingml/2006/main">
+              <a:graphicData uri="http://schemas.openxmlformats.org/drawingml/2006/picture">
+                <pic:pic xmlns:pic="http://schemas.openxmlformats.org/drawingml/2006/picture">
+                  <pic:nvPicPr>
+                    <pic:cNvPr id="0" name="Picture 4"/>
+                    <pic:cNvPicPr>
+                      <a:picLocks noChangeAspect="1" noChangeArrowheads="1"/>
+                    </pic:cNvPicPr>
+                  </pic:nvPicPr>
+                  <pic:blipFill>
+                    <a:blip r:embed="rId11"/>
+                    <a:srcRect/>
+                    <a:stretch>
+                      <a:fillRect/>
+                    </a:stretch>
+                  </pic:blipFill>
+                  <pic:spPr bwMode="auto">
+                    <a:xfrm>
+                      <a:off x="0" y="0"/>
+                      <a:ext cx="5274310" cy="3477681"/>
+                    </a:xfrm>
+                    <a:prstGeom prst="rect">
+                      <a:avLst/>
+                    </a:prstGeom>
+                    <a:noFill/>
+                    <a:ln w="9525">
+                      <a:noFill/>
+                      <a:miter lim="800000"/>
+                      <a:headEnd/>
+                      <a:tailEnd/>
+                    </a:ln>
+                  </pic:spPr>
+                </pic:pic>
+              </a:graphicData>
+            </a:graphic>
+          </wp:inline>
+        </w:drawing>
+      </w:r>
+    </w:p>
+    <w:p>
+      <w:pPr>
+        <w:widowControl/>
+      </w:pPr>
+    </w:p>
+    <w:p>
+      <w:pPr>
         <w:pStyle w:val="2"/>
       </w:pPr>
       <w:bookmarkStart w:id="8" w:name="_Ref535270498"/>
-      <w:bookmarkStart w:id="9" w:name="_Toc535271144"/>
+      <w:bookmarkStart w:id="9" w:name="_Toc535421630"/>
       <w:r>
         <w:rPr>
           <w:rFonts w:hint="eastAsia"/>
@@ -3653,7 +4459,7 @@
         <w:pStyle w:val="2"/>
       </w:pPr>
       <w:bookmarkStart w:id="10" w:name="_Ref535270336"/>
-      <w:bookmarkStart w:id="11" w:name="_Toc535271145"/>
+      <w:bookmarkStart w:id="11" w:name="_Toc535421631"/>
       <w:r>
         <w:rPr>
           <w:rFonts w:hint="eastAsia"/>
@@ -3669,7 +4475,7 @@
       <w:pPr>
         <w:pStyle w:val="3"/>
       </w:pPr>
-      <w:bookmarkStart w:id="12" w:name="_Toc535271146"/>
+      <w:bookmarkStart w:id="12" w:name="_Toc535421632"/>
       <w:r>
         <w:rPr>
           <w:rFonts w:hint="eastAsia"/>
@@ -3683,8 +4489,11 @@
     <w:p>
       <w:pPr>
         <w:pStyle w:val="3"/>
-      </w:pPr>
-      <w:bookmarkStart w:id="13" w:name="_Toc535271147"/>
+        <w:rPr>
+          <w:rFonts w:hint="eastAsia"/>
+        </w:rPr>
+      </w:pPr>
+      <w:bookmarkStart w:id="13" w:name="_Toc535421633"/>
       <w:r>
         <w:rPr>
           <w:rFonts w:hint="eastAsia"/>
@@ -3695,17 +4504,49 @@
     </w:p>
     <w:p>
       <w:pPr>
-        <w:widowControl/>
-      </w:pPr>
-      <w:r>
-        <w:br w:type="page"/>
-      </w:r>
+        <w:rPr>
+          <w:rFonts w:hint="eastAsia"/>
+        </w:rPr>
+      </w:pPr>
     </w:p>
     <w:p>
       <w:pPr>
+        <w:rPr>
+          <w:rFonts w:hint="eastAsia"/>
+        </w:rPr>
+      </w:pPr>
+    </w:p>
+    <w:p>
+      <w:pPr>
+        <w:pStyle w:val="3"/>
+      </w:pPr>
+      <w:r>
+        <w:rPr>
+          <w:rFonts w:hint="eastAsia"/>
+        </w:rPr>
+        <w:lastRenderedPageBreak/>
+        <w:t>交易所</w:t>
+      </w:r>
+      <w:r>
+        <w:rPr>
+          <w:rFonts w:hint="eastAsia"/>
+        </w:rPr>
+        <w:t>Node</w:t>
+      </w:r>
+    </w:p>
+    <w:p>
+      <w:pPr>
+        <w:widowControl/>
+      </w:pPr>
+      <w:r>
+        <w:br w:type="page"/>
+      </w:r>
+    </w:p>
+    <w:p>
+      <w:pPr>
         <w:pStyle w:val="1"/>
       </w:pPr>
-      <w:bookmarkStart w:id="14" w:name="_Toc535271148"/>
+      <w:bookmarkStart w:id="14" w:name="_Toc535421634"/>
       <w:r>
         <w:rPr>
           <w:rFonts w:hint="eastAsia"/>
@@ -3736,11 +4577,8 @@
     <w:p>
       <w:pPr>
         <w:pStyle w:val="2"/>
-        <w:rPr>
-          <w:rFonts w:hint="eastAsia"/>
-        </w:rPr>
-      </w:pPr>
-      <w:bookmarkStart w:id="15" w:name="_Toc535271149"/>
+      </w:pPr>
+      <w:bookmarkStart w:id="15" w:name="_Toc535421635"/>
       <w:r>
         <w:rPr>
           <w:rFonts w:hint="eastAsia"/>
@@ -3749,27 +4587,21 @@
       </w:r>
       <w:bookmarkEnd w:id="15"/>
     </w:p>
+    <w:p/>
     <w:p>
       <w:pPr>
-        <w:rPr>
-          <w:rFonts w:hint="eastAsia"/>
-        </w:rPr>
-      </w:pPr>
+        <w:widowControl/>
+      </w:pPr>
+      <w:r>
+        <w:br w:type="page"/>
+      </w:r>
     </w:p>
     <w:p>
       <w:pPr>
-        <w:widowControl/>
-      </w:pPr>
-      <w:r>
-        <w:br w:type="page"/>
-      </w:r>
-    </w:p>
-    <w:p>
-      <w:pPr>
         <w:pStyle w:val="1"/>
       </w:pPr>
-      <w:bookmarkStart w:id="16" w:name="_Toc535271150"/>
-      <w:bookmarkStart w:id="17" w:name="_Ref535271164"/>
+      <w:bookmarkStart w:id="16" w:name="_Ref535271164"/>
+      <w:bookmarkStart w:id="17" w:name="_Toc535421636"/>
       <w:r>
         <w:rPr>
           <w:rFonts w:hint="eastAsia"/>
@@ -3798,7 +4630,7 @@
       <w:pPr>
         <w:pStyle w:val="1"/>
       </w:pPr>
-      <w:bookmarkStart w:id="18" w:name="_Toc535271151"/>
+      <w:bookmarkStart w:id="18" w:name="_Toc535421637"/>
       <w:r>
         <w:rPr>
           <w:rFonts w:hint="eastAsia"/>
@@ -3812,7 +4644,7 @@
       <w:pPr>
         <w:pStyle w:val="2"/>
       </w:pPr>
-      <w:bookmarkStart w:id="19" w:name="_Toc535271152"/>
+      <w:bookmarkStart w:id="19" w:name="_Toc535421638"/>
       <w:r>
         <w:rPr>
           <w:rFonts w:hint="eastAsia"/>
@@ -3825,7 +4657,7 @@
       <w:pPr>
         <w:pStyle w:val="2"/>
       </w:pPr>
-      <w:bookmarkStart w:id="20" w:name="_Toc535271153"/>
+      <w:bookmarkStart w:id="20" w:name="_Toc535421639"/>
       <w:r>
         <w:rPr>
           <w:rFonts w:hint="eastAsia"/>
@@ -3837,8 +4669,26 @@
         <w:br w:type="page"/>
       </w:r>
     </w:p>
-    <w:p/>
-    <w:p/>
+    <w:p>
+      <w:pPr>
+        <w:pStyle w:val="1"/>
+      </w:pPr>
+      <w:r>
+        <w:rPr>
+          <w:rFonts w:hint="eastAsia"/>
+        </w:rPr>
+        <w:lastRenderedPageBreak/>
+        <w:t>實作時程</w:t>
+      </w:r>
+    </w:p>
+    <w:p>
+      <w:pPr>
+        <w:widowControl/>
+      </w:pPr>
+      <w:r>
+        <w:br w:type="page"/>
+      </w:r>
+    </w:p>
     <w:sdt>
       <w:sdtPr>
         <w:rPr>
@@ -3862,7 +4712,7 @@
         </w:rPr>
       </w:sdtEndPr>
       <w:sdtContent>
-        <w:bookmarkStart w:id="21" w:name="_Toc535271154" w:displacedByCustomXml="prev"/>
+        <w:bookmarkStart w:id="21" w:name="_Toc535421640" w:displacedByCustomXml="prev"/>
         <w:p>
           <w:pPr>
             <w:pStyle w:val="1"/>
@@ -3947,7 +4797,6 @@
           <w:pPr>
             <w:pStyle w:val="ab"/>
             <w:rPr>
-              <w:rFonts w:hint="eastAsia"/>
               <w:noProof/>
             </w:rPr>
           </w:pPr>
@@ -3993,7 +4842,6 @@
           <w:pPr>
             <w:pStyle w:val="ab"/>
             <w:rPr>
-              <w:rFonts w:hint="eastAsia"/>
               <w:noProof/>
             </w:rPr>
           </w:pPr>
@@ -4025,7 +4873,6 @@
           <w:pPr>
             <w:pStyle w:val="ab"/>
             <w:rPr>
-              <w:rFonts w:hint="eastAsia"/>
               <w:noProof/>
             </w:rPr>
           </w:pPr>
@@ -4057,7 +4904,6 @@
           <w:pPr>
             <w:pStyle w:val="ab"/>
             <w:rPr>
-              <w:rFonts w:hint="eastAsia"/>
               <w:noProof/>
             </w:rPr>
           </w:pPr>
@@ -4103,7 +4949,6 @@
           <w:pPr>
             <w:pStyle w:val="ab"/>
             <w:rPr>
-              <w:rFonts w:hint="eastAsia"/>
               <w:noProof/>
             </w:rPr>
           </w:pPr>
@@ -4149,7 +4994,6 @@
           <w:pPr>
             <w:pStyle w:val="ab"/>
             <w:rPr>
-              <w:rFonts w:hint="eastAsia"/>
               <w:noProof/>
             </w:rPr>
           </w:pPr>
@@ -4195,7 +5039,6 @@
           <w:pPr>
             <w:pStyle w:val="ab"/>
             <w:rPr>
-              <w:rFonts w:hint="eastAsia"/>
               <w:noProof/>
             </w:rPr>
           </w:pPr>
@@ -4241,7 +5084,6 @@
           <w:pPr>
             <w:pStyle w:val="ab"/>
             <w:rPr>
-              <w:rFonts w:hint="eastAsia"/>
               <w:noProof/>
             </w:rPr>
           </w:pPr>
@@ -4287,7 +5129,6 @@
           <w:pPr>
             <w:pStyle w:val="ab"/>
             <w:rPr>
-              <w:rFonts w:hint="eastAsia"/>
               <w:noProof/>
             </w:rPr>
           </w:pPr>
@@ -4296,7 +5137,6 @@
               <w:rFonts w:hint="eastAsia"/>
               <w:noProof/>
             </w:rPr>
-            <w:lastRenderedPageBreak/>
             <w:t xml:space="preserve">10. </w:t>
           </w:r>
           <w:r>
@@ -4334,7 +5174,6 @@
           <w:pPr>
             <w:pStyle w:val="ab"/>
             <w:rPr>
-              <w:rFonts w:hint="eastAsia"/>
               <w:noProof/>
             </w:rPr>
           </w:pPr>
@@ -4343,6 +5182,7 @@
               <w:rFonts w:hint="eastAsia"/>
               <w:noProof/>
             </w:rPr>
+            <w:lastRenderedPageBreak/>
             <w:t xml:space="preserve">11. </w:t>
           </w:r>
           <w:r>
@@ -4380,7 +5220,6 @@
           <w:pPr>
             <w:pStyle w:val="ab"/>
             <w:rPr>
-              <w:rFonts w:hint="eastAsia"/>
               <w:noProof/>
             </w:rPr>
           </w:pPr>
@@ -4426,7 +5265,6 @@
           <w:pPr>
             <w:pStyle w:val="ab"/>
             <w:rPr>
-              <w:rFonts w:hint="eastAsia"/>
               <w:noProof/>
             </w:rPr>
           </w:pPr>
@@ -4472,7 +5310,6 @@
           <w:pPr>
             <w:pStyle w:val="ab"/>
             <w:rPr>
-              <w:rFonts w:hint="eastAsia"/>
               <w:noProof/>
             </w:rPr>
           </w:pPr>
@@ -5684,7 +6521,7 @@
     </b:Author>
     <b:Title>When new technologies meet old problems – blockchain-related financial fraud</b:Title>
     <b:URL>https://panx.asia/archives/59814</b:URL>
-    <b:RefOrder>14</b:RefOrder>
+    <b:RefOrder>18</b:RefOrder>
   </b:Source>
   <b:Source>
     <b:Tag>blo</b:Tag>
@@ -5836,11 +6673,66 @@
     <b:URL>https://en.wikipedia.org/wiki/ERC-20</b:URL>
     <b:RefOrder>13</b:RefOrder>
   </b:Source>
+  <b:Source>
+    <b:Tag>mba</b:Tag>
+    <b:SourceType>DocumentFromInternetSite</b:SourceType>
+    <b:Guid>{63A33134-5566-4C86-BED4-BDCB4AA54026}</b:Guid>
+    <b:LCID>0</b:LCID>
+    <b:Author>
+      <b:Author>
+        <b:Corporate>mbalib</b:Corporate>
+      </b:Author>
+    </b:Author>
+    <b:URL>https://wiki.mbalib.com/zh-tw/%E7%A9%BA%E6%B0%94%E5%B8%81</b:URL>
+    <b:RefOrder>14</b:RefOrder>
+  </b:Source>
+  <b:Source>
+    <b:Tag>sol</b:Tag>
+    <b:SourceType>InternetSite</b:SourceType>
+    <b:Guid>{FDE420CD-2982-4DB6-A015-81C6C1FFCC1F}</b:Guid>
+    <b:LCID>0</b:LCID>
+    <b:InternetSiteTitle>solidity</b:InternetSiteTitle>
+    <b:URL>https://solidity.readthedocs.io/en/v0.5.1/#</b:URL>
+    <b:RefOrder>15</b:RefOrder>
+  </b:Source>
+  <b:Source>
+    <b:Tag>Eth</b:Tag>
+    <b:SourceType>InternetSite</b:SourceType>
+    <b:Guid>{073D6D52-104F-4F66-97B2-D25CF79F30EB}</b:Guid>
+    <b:LCID>0</b:LCID>
+    <b:Title>Ether</b:Title>
+    <b:InternetSiteTitle>etherconverter</b:InternetSiteTitle>
+    <b:URL>https://etherconverter.online/</b:URL>
+    <b:RefOrder>16</b:RefOrder>
+  </b:Source>
+  <b:Source>
+    <b:Tag>Jos94</b:Tag>
+    <b:SourceType>ArticleInAPeriodical</b:SourceType>
+    <b:Guid>{84851BDD-43CC-4D48-AE3D-51F5BABACF65}</b:Guid>
+    <b:LCID>0</b:LCID>
+    <b:Author>
+      <b:Author>
+        <b:NameList>
+          <b:Person>
+            <b:Last>Whelan</b:Last>
+            <b:First>Joseph</b:First>
+          </b:Person>
+          <b:Person>
+            <b:Last>Msefer</b:Last>
+            <b:First>Kamil</b:First>
+          </b:Person>
+        </b:NameList>
+      </b:Author>
+    </b:Author>
+    <b:Title>ECONOMIC SUPPLY &amp; DEMAND</b:Title>
+    <b:Year>1994</b:Year>
+    <b:RefOrder>17</b:RefOrder>
+  </b:Source>
 </b:Sources>
 </file>
 
 <file path=customXml/itemProps1.xml><?xml version="1.0" encoding="utf-8"?>
-<ds:datastoreItem xmlns:ds="http://schemas.openxmlformats.org/officeDocument/2006/customXml" ds:itemID="{A9A3529D-F937-4CB9-B3E2-D34CED49004C}">
+<ds:datastoreItem xmlns:ds="http://schemas.openxmlformats.org/officeDocument/2006/customXml" ds:itemID="{7A4B8786-1791-479A-97CD-DF810F5F5A93}">
   <ds:schemaRefs>
     <ds:schemaRef ds:uri="http://schemas.openxmlformats.org/officeDocument/2006/bibliography"/>
   </ds:schemaRefs>

</xml_diff>